<commit_message>
delted one with sub number on
this a security risk if you let the subscription showing on
</commit_message>
<xml_diff>
--- a/AI-102-Day-08-Secure-AI-Deployment/AI-102-Day-08-Secure-AI.docx
+++ b/AI-102-Day-08-Secure-AI-Deployment/AI-102-Day-08-Secure-AI.docx
@@ -18,6 +18,9 @@
     <w:p/>
     <w:p>
       <w:r>
+        <w:rPr>
+          <w:noProof/>
+        </w:rPr>
         <w:drawing>
           <wp:inline distT="0" distB="0" distL="0" distR="0" wp14:anchorId="7EA3806F" wp14:editId="618319E8">
             <wp:extent cx="4921503" cy="6083613"/>
@@ -69,6 +72,9 @@
     </w:p>
     <w:p>
       <w:r>
+        <w:rPr>
+          <w:noProof/>
+        </w:rPr>
         <w:drawing>
           <wp:inline distT="0" distB="0" distL="0" distR="0" wp14:anchorId="0C9C1F6B" wp14:editId="5C6E11ED">
             <wp:extent cx="14326336" cy="7849003"/>
@@ -116,6 +122,9 @@
     </w:p>
     <w:p>
       <w:r>
+        <w:rPr>
+          <w:noProof/>
+        </w:rPr>
         <w:drawing>
           <wp:inline distT="0" distB="0" distL="0" distR="0" wp14:anchorId="280DBDA8" wp14:editId="32318B88">
             <wp:extent cx="14389840" cy="7836303"/>
@@ -162,6 +171,9 @@
     </w:p>
     <w:p>
       <w:r>
+        <w:rPr>
+          <w:noProof/>
+        </w:rPr>
         <w:drawing>
           <wp:inline distT="0" distB="0" distL="0" distR="0" wp14:anchorId="79B44156" wp14:editId="133B689F">
             <wp:extent cx="14923267" cy="7912507"/>
@@ -209,6 +221,9 @@
     </w:p>
     <w:p>
       <w:r>
+        <w:rPr>
+          <w:noProof/>
+        </w:rPr>
         <w:drawing>
           <wp:inline distT="0" distB="0" distL="0" distR="0" wp14:anchorId="55335723" wp14:editId="2DA2CE01">
             <wp:extent cx="14212030" cy="7836303"/>
@@ -257,6 +272,9 @@
     </w:p>
     <w:p>
       <w:r>
+        <w:rPr>
+          <w:noProof/>
+        </w:rPr>
         <w:drawing>
           <wp:inline distT="0" distB="0" distL="0" distR="0" wp14:anchorId="2384D0D7" wp14:editId="394C8C97">
             <wp:extent cx="14237432" cy="7721997"/>
@@ -302,6 +320,9 @@
     </w:p>
     <w:p>
       <w:r>
+        <w:rPr>
+          <w:noProof/>
+        </w:rPr>
         <w:drawing>
           <wp:inline distT="0" distB="0" distL="0" distR="0" wp14:anchorId="7EDC873D" wp14:editId="6D3D1A61">
             <wp:extent cx="14288234" cy="7753748"/>
@@ -355,6 +376,9 @@
     </w:p>
     <w:p>
       <w:r>
+        <w:rPr>
+          <w:noProof/>
+        </w:rPr>
         <w:drawing>
           <wp:inline distT="0" distB="0" distL="0" distR="0" wp14:anchorId="6A3C238A" wp14:editId="202C506F">
             <wp:extent cx="14161228" cy="7772799"/>
@@ -401,13 +425,14 @@
         <w:t>AI102-Day08-03-LogAnalytics.png</w:t>
       </w:r>
     </w:p>
+    <w:p/>
     <w:p>
       <w:r>
         <w:drawing>
-          <wp:inline distT="0" distB="0" distL="0" distR="0" wp14:anchorId="3A0EEA85" wp14:editId="6947D0D2">
-            <wp:extent cx="14180279" cy="7645793"/>
+          <wp:inline distT="0" distB="0" distL="0" distR="0" wp14:anchorId="42E38032" wp14:editId="2CB9C353">
+            <wp:extent cx="14726407" cy="6591639"/>
             <wp:effectExtent l="0" t="0" r="0" b="0"/>
-            <wp:docPr id="1829824596" name="Picture 1"/>
+            <wp:docPr id="188686378" name="Picture 1"/>
             <wp:cNvGraphicFramePr>
               <a:graphicFrameLocks xmlns:a="http://schemas.openxmlformats.org/drawingml/2006/main" noChangeAspect="1"/>
             </wp:cNvGraphicFramePr>
@@ -415,7 +440,7 @@
               <a:graphicData uri="http://schemas.openxmlformats.org/drawingml/2006/picture">
                 <pic:pic xmlns:pic="http://schemas.openxmlformats.org/drawingml/2006/picture">
                   <pic:nvPicPr>
-                    <pic:cNvPr id="1829824596" name=""/>
+                    <pic:cNvPr id="188686378" name=""/>
                     <pic:cNvPicPr/>
                   </pic:nvPicPr>
                   <pic:blipFill>
@@ -427,7 +452,7 @@
                   <pic:spPr>
                     <a:xfrm>
                       <a:off x="0" y="0"/>
-                      <a:ext cx="14180279" cy="7645793"/>
+                      <a:ext cx="14726407" cy="6591639"/>
                     </a:xfrm>
                     <a:prstGeom prst="rect">
                       <a:avLst/>
@@ -442,7 +467,6 @@
     </w:p>
     <w:p/>
     <w:p/>
-    <w:p/>
     <w:p>
       <w:r>
         <w:t>AI102-Day08-02-AIService.png</w:t>
@@ -450,6 +474,9 @@
     </w:p>
     <w:p>
       <w:r>
+        <w:rPr>
+          <w:noProof/>
+        </w:rPr>
         <w:drawing>
           <wp:inline distT="0" distB="0" distL="0" distR="0" wp14:anchorId="5A7E01E9" wp14:editId="2F1C1FE9">
             <wp:extent cx="14402540" cy="7620392"/>
@@ -500,6 +527,9 @@
     </w:p>
     <w:p>
       <w:r>
+        <w:rPr>
+          <w:noProof/>
+        </w:rPr>
         <w:drawing>
           <wp:inline distT="0" distB="0" distL="0" distR="0" wp14:anchorId="22E1244F" wp14:editId="323AC18B">
             <wp:extent cx="14256483" cy="7734698"/>
@@ -1150,6 +1180,7 @@
   <w:style w:type="character" w:default="1" w:styleId="DefaultParagraphFont">
     <w:name w:val="Default Paragraph Font"/>
     <w:uiPriority w:val="1"/>
+    <w:semiHidden/>
     <w:unhideWhenUsed/>
   </w:style>
   <w:style w:type="table" w:default="1" w:styleId="TableNormal">

</xml_diff>